<commit_message>
docs: :memo: enunciado del alcance
</commit_message>
<xml_diff>
--- a/wip/semana 3/ENUNCIADO DEL ALCANCE_v1.1(1).docx
+++ b/wip/semana 3/ENUNCIADO DEL ALCANCE_v1.1(1).docx
@@ -1,6 +1,6 @@
 
 <file path=word/document.xml><?xml version="1.0" encoding="utf-8"?>
-<w:document xmlns:wpc="http://schemas.microsoft.com/office/word/2010/wordprocessingCanvas" xmlns:cx="http://schemas.microsoft.com/office/drawing/2014/chartex" xmlns:cx1="http://schemas.microsoft.com/office/drawing/2015/9/8/chartex" xmlns:cx2="http://schemas.microsoft.com/office/drawing/2015/10/21/chartex" xmlns:cx3="http://schemas.microsoft.com/office/drawing/2016/5/9/chartex" xmlns:cx4="http://schemas.microsoft.com/office/drawing/2016/5/10/chartex" xmlns:cx5="http://schemas.microsoft.com/office/drawing/2016/5/11/chartex" xmlns:cx6="http://schemas.microsoft.com/office/drawing/2016/5/12/chartex" xmlns:cx7="http://schemas.microsoft.com/office/drawing/2016/5/13/chartex" xmlns:cx8="http://schemas.microsoft.com/office/drawing/2016/5/14/chartex" xmlns:mc="http://schemas.openxmlformats.org/markup-compatibility/2006" xmlns:aink="http://schemas.microsoft.com/office/drawing/2016/ink" xmlns:am3d="http://schemas.microsoft.com/office/drawing/2017/model3d" xmlns:o="urn:schemas-microsoft-com:office:office" xmlns:oel="http://schemas.microsoft.com/office/2019/extlst" xmlns:r="http://schemas.openxmlformats.org/officeDocument/2006/relationships" xmlns:m="http://schemas.openxmlformats.org/officeDocument/2006/math" xmlns:v="urn:schemas-microsoft-com:vml" xmlns:wp14="http://schemas.microsoft.com/office/word/2010/wordprocessingDrawing" xmlns:wp="http://schemas.openxmlformats.org/drawingml/2006/wordprocessingDrawing" xmlns:w10="urn:schemas-microsoft-com:office:word" xmlns:w="http://schemas.openxmlformats.org/wordprocessingml/2006/main" xmlns:w14="http://schemas.microsoft.com/office/word/2010/wordml" xmlns:w15="http://schemas.microsoft.com/office/word/2012/wordml" xmlns:w16cex="http://schemas.microsoft.com/office/word/2018/wordml/cex" xmlns:w16cid="http://schemas.microsoft.com/office/word/2016/wordml/cid" xmlns:w16="http://schemas.microsoft.com/office/word/2018/wordml" xmlns:w16du="http://schemas.microsoft.com/office/word/2023/wordml/word16du" xmlns:w16sdtdh="http://schemas.microsoft.com/office/word/2020/wordml/sdtdatahash" xmlns:w16se="http://schemas.microsoft.com/office/word/2015/wordml/symex" xmlns:wpg="http://schemas.microsoft.com/office/word/2010/wordprocessingGroup" xmlns:wpi="http://schemas.microsoft.com/office/word/2010/wordprocessingInk" xmlns:wne="http://schemas.microsoft.com/office/word/2006/wordml" xmlns:wps="http://schemas.microsoft.com/office/word/2010/wordprocessingShape" mc:Ignorable="w14 w15 w16se w16cid w16 w16cex w16sdtdh w16du wp14">
+<w:document xmlns:wpc="http://schemas.microsoft.com/office/word/2010/wordprocessingCanvas" xmlns:cx="http://schemas.microsoft.com/office/drawing/2014/chartex" xmlns:cx1="http://schemas.microsoft.com/office/drawing/2015/9/8/chartex" xmlns:cx2="http://schemas.microsoft.com/office/drawing/2015/10/21/chartex" xmlns:cx3="http://schemas.microsoft.com/office/drawing/2016/5/9/chartex" xmlns:cx4="http://schemas.microsoft.com/office/drawing/2016/5/10/chartex" xmlns:cx5="http://schemas.microsoft.com/office/drawing/2016/5/11/chartex" xmlns:cx6="http://schemas.microsoft.com/office/drawing/2016/5/12/chartex" xmlns:cx7="http://schemas.microsoft.com/office/drawing/2016/5/13/chartex" xmlns:cx8="http://schemas.microsoft.com/office/drawing/2016/5/14/chartex" xmlns:mc="http://schemas.openxmlformats.org/markup-compatibility/2006" xmlns:aink="http://schemas.microsoft.com/office/drawing/2016/ink" xmlns:am3d="http://schemas.microsoft.com/office/drawing/2017/model3d" xmlns:o="urn:schemas-microsoft-com:office:office" xmlns:oel="http://schemas.microsoft.com/office/2019/extlst" xmlns:r="http://schemas.openxmlformats.org/officeDocument/2006/relationships" xmlns:m="http://schemas.openxmlformats.org/officeDocument/2006/math" xmlns:v="urn:schemas-microsoft-com:vml" xmlns:wp14="http://schemas.microsoft.com/office/word/2010/wordprocessingDrawing" xmlns:wp="http://schemas.openxmlformats.org/drawingml/2006/wordprocessingDrawing" xmlns:w10="urn:schemas-microsoft-com:office:word" xmlns:w="http://schemas.openxmlformats.org/wordprocessingml/2006/main" xmlns:w14="http://schemas.microsoft.com/office/word/2010/wordml" xmlns:w15="http://schemas.microsoft.com/office/word/2012/wordml" xmlns:w16cex="http://schemas.microsoft.com/office/word/2018/wordml/cex" xmlns:w16cid="http://schemas.microsoft.com/office/word/2016/wordml/cid" xmlns:w16="http://schemas.microsoft.com/office/word/2018/wordml" xmlns:w16du="http://schemas.microsoft.com/office/word/2023/wordml/word16du" xmlns:w16sdtdh="http://schemas.microsoft.com/office/word/2020/wordml/sdtdatahash" xmlns:w16sdtfl="http://schemas.microsoft.com/office/word/2024/wordml/sdtformatlock" xmlns:w16se="http://schemas.microsoft.com/office/word/2015/wordml/symex" xmlns:wpg="http://schemas.microsoft.com/office/word/2010/wordprocessingGroup" xmlns:wpi="http://schemas.microsoft.com/office/word/2010/wordprocessingInk" xmlns:wne="http://schemas.microsoft.com/office/word/2006/wordml" xmlns:wps="http://schemas.microsoft.com/office/word/2010/wordprocessingShape" mc:Ignorable="w14 w15 w16se w16cid w16 w16cex w16sdtdh w16sdtfl w16du wp14">
   <w:body>
     <w:p>
       <w:pPr>
@@ -47,7 +47,7 @@
         </w:tc>
         <w:tc>
           <w:tcPr>
-            <w:tcW w:w="5656" w:type="dxa"/>
+            <w:tcW w:w="3778" w:type="dxa"/>
             <w:vAlign w:val="center"/>
           </w:tcPr>
           <w:p>
@@ -58,7 +58,22 @@
                 <w:sz w:val="20"/>
               </w:rPr>
             </w:pPr>
-          </w:p>
+            <w:r>
+              <w:rPr>
+                <w:b/>
+                <w:color w:val="0070C0"/>
+                <w:sz w:val="20"/>
+              </w:rPr>
+              <w:t>Orchid Cosmetics</w:t>
+            </w:r>
+          </w:p>
+        </w:tc>
+        <w:tc>
+          <w:tcPr>
+            <w:tcW w:w="1209" w:type="dxa"/>
+            <w:shd w:val="clear" w:color="auto" w:fill="D9D9D9" w:themeFill="background1" w:themeFillShade="D9"/>
+            <w:vAlign w:val="center"/>
+          </w:tcPr>
           <w:p>
             <w:pPr>
               <w:jc w:val="center"/>
@@ -67,44 +82,36 @@
                 <w:sz w:val="20"/>
               </w:rPr>
             </w:pPr>
-          </w:p>
-        </w:tc>
-        <w:tc>
-          <w:tcPr>
-            <w:tcW w:w="1260" w:type="dxa"/>
-            <w:shd w:val="clear" w:color="auto" w:fill="D9D9D9" w:themeFill="background1" w:themeFillShade="D9"/>
-            <w:vAlign w:val="center"/>
-          </w:tcPr>
-          <w:p>
-            <w:pPr>
-              <w:jc w:val="center"/>
+            <w:r>
               <w:rPr>
                 <w:b/>
                 <w:sz w:val="20"/>
               </w:rPr>
-            </w:pPr>
-            <w:r>
+              <w:t>CÓDIGO DE PROYECTO</w:t>
+            </w:r>
+          </w:p>
+        </w:tc>
+        <w:tc>
+          <w:tcPr>
+            <w:tcW w:w="1827" w:type="dxa"/>
+            <w:vAlign w:val="center"/>
+          </w:tcPr>
+          <w:p>
+            <w:pPr>
+              <w:jc w:val="center"/>
               <w:rPr>
                 <w:b/>
                 <w:sz w:val="20"/>
               </w:rPr>
-              <w:t>CÓDIGO DE PROYECTO</w:t>
-            </w:r>
-          </w:p>
-        </w:tc>
-        <w:tc>
-          <w:tcPr>
-            <w:tcW w:w="2675" w:type="dxa"/>
-            <w:vAlign w:val="center"/>
-          </w:tcPr>
-          <w:p>
-            <w:pPr>
-              <w:jc w:val="center"/>
+            </w:pPr>
+            <w:r>
               <w:rPr>
                 <w:b/>
+                <w:color w:val="0070C0"/>
                 <w:sz w:val="20"/>
               </w:rPr>
-            </w:pPr>
+              <w:t>2025-001</w:t>
+            </w:r>
           </w:p>
         </w:tc>
         <w:tc>
@@ -132,7 +139,7 @@
         </w:tc>
         <w:tc>
           <w:tcPr>
-            <w:tcW w:w="2424" w:type="dxa"/>
+            <w:tcW w:w="1663" w:type="dxa"/>
             <w:vAlign w:val="center"/>
           </w:tcPr>
           <w:p>
@@ -143,6 +150,14 @@
                 <w:sz w:val="20"/>
               </w:rPr>
             </w:pPr>
+            <w:r>
+              <w:rPr>
+                <w:b/>
+                <w:color w:val="0070C0"/>
+                <w:sz w:val="20"/>
+              </w:rPr>
+              <w:t>03-10-2025</w:t>
+            </w:r>
           </w:p>
         </w:tc>
       </w:tr>
@@ -192,43 +207,28 @@
             <w:pPr>
               <w:spacing w:afterAutospacing="0"/>
               <w:jc w:val="both"/>
-            </w:pPr>
-          </w:p>
-          <w:p>
-            <w:pPr>
-              <w:spacing w:afterAutospacing="0"/>
-              <w:jc w:val="both"/>
-            </w:pPr>
-          </w:p>
-          <w:p>
-            <w:pPr>
-              <w:spacing w:afterAutospacing="0"/>
-              <w:jc w:val="both"/>
-            </w:pPr>
-          </w:p>
-          <w:p>
-            <w:pPr>
-              <w:spacing w:afterAutospacing="0"/>
-              <w:jc w:val="both"/>
-            </w:pPr>
-          </w:p>
-          <w:p>
-            <w:pPr>
-              <w:spacing w:afterAutospacing="0"/>
-              <w:jc w:val="both"/>
-            </w:pPr>
-          </w:p>
-          <w:p>
-            <w:pPr>
-              <w:spacing w:afterAutospacing="0"/>
-              <w:jc w:val="both"/>
-            </w:pPr>
-          </w:p>
-          <w:p>
-            <w:pPr>
-              <w:spacing w:afterAutospacing="0"/>
-              <w:jc w:val="both"/>
-            </w:pPr>
+              <w:rPr>
+                <w:color w:val="0070C0"/>
+              </w:rPr>
+            </w:pPr>
+            <w:r>
+              <w:rPr>
+                <w:color w:val="0070C0"/>
+              </w:rPr>
+              <w:t>El proyecto consiste en el diseño, desarrollo e implementación de una aplicación web en español para la compra en línea de productos y servicios de cosmética. La aplicación permitirá a los clientes navegar por un catálogo estructurado en categorías, gestionar una cesta de compra visible en todo momento, realizar pedidos de manera rápida y segura, y acceder a diferentes métodos de pago y entrega. La administración del sistema será responsabilidad del personal de la empresa cliente, con un panel para la gestión de productos, servicios, clientes y pedidos.</w:t>
+            </w:r>
+            <w:r>
+              <w:rPr>
+                <w:color w:val="0070C0"/>
+              </w:rPr>
+              <w:t xml:space="preserve"> </w:t>
+            </w:r>
+            <w:r>
+              <w:rPr>
+                <w:color w:val="0070C0"/>
+              </w:rPr>
+              <w:t>La documentación y el código fuente deben entregarse junto con la aplicación funcional.</w:t>
+            </w:r>
           </w:p>
         </w:tc>
       </w:tr>
@@ -273,7 +273,16 @@
             <w:pPr>
               <w:spacing w:afterAutospacing="0"/>
               <w:jc w:val="both"/>
-            </w:pPr>
+              <w:rPr>
+                <w:color w:val="0070C0"/>
+              </w:rPr>
+            </w:pPr>
+            <w:r>
+              <w:rPr>
+                <w:color w:val="0070C0"/>
+              </w:rPr>
+              <w:t>Aplicación web de venta en línea con funcionalidades de catálogo, cesta, escaparate, gestión de compras, panel de administración y confirmación de pedidos.</w:t>
+            </w:r>
           </w:p>
         </w:tc>
       </w:tr>
@@ -286,7 +295,16 @@
             <w:pPr>
               <w:spacing w:afterAutospacing="0"/>
               <w:jc w:val="both"/>
-            </w:pPr>
+              <w:rPr>
+                <w:color w:val="0070C0"/>
+              </w:rPr>
+            </w:pPr>
+            <w:r>
+              <w:rPr>
+                <w:color w:val="0070C0"/>
+              </w:rPr>
+              <w:t>Documentación técnica y de instalación para la puesta en producción.</w:t>
+            </w:r>
           </w:p>
         </w:tc>
       </w:tr>
@@ -299,20 +317,16 @@
             <w:pPr>
               <w:spacing w:afterAutospacing="0"/>
               <w:jc w:val="both"/>
-            </w:pPr>
-          </w:p>
-        </w:tc>
-      </w:tr>
-      <w:tr>
-        <w:tc>
-          <w:tcPr>
-            <w:tcW w:w="10940" w:type="dxa"/>
-          </w:tcPr>
-          <w:p>
-            <w:pPr>
-              <w:spacing w:afterAutospacing="0"/>
-              <w:jc w:val="both"/>
-            </w:pPr>
+              <w:rPr>
+                <w:color w:val="0070C0"/>
+              </w:rPr>
+            </w:pPr>
+            <w:r>
+              <w:rPr>
+                <w:color w:val="0070C0"/>
+              </w:rPr>
+              <w:t>Código fuente del sistema.</w:t>
+            </w:r>
           </w:p>
         </w:tc>
       </w:tr>
@@ -336,7 +350,31 @@
         <w:rPr>
           <w:b/>
         </w:rPr>
-        <w:t>SUPUESTOS DEL PROYECTO</w:t>
+        <w:t xml:space="preserve">EXCLUSIONES, </w:t>
+      </w:r>
+      <w:r>
+        <w:rPr>
+          <w:b/>
+        </w:rPr>
+        <w:t>SUPUESTOS</w:t>
+      </w:r>
+      <w:r>
+        <w:rPr>
+          <w:b/>
+        </w:rPr>
+        <w:t xml:space="preserve"> y </w:t>
+      </w:r>
+      <w:r>
+        <w:rPr>
+          <w:b/>
+        </w:rPr>
+        <w:t>RESTRICCIONES</w:t>
+      </w:r>
+      <w:r>
+        <w:rPr>
+          <w:b/>
+        </w:rPr>
+        <w:t xml:space="preserve"> DEL PROYECTO</w:t>
       </w:r>
     </w:p>
     <w:tbl>
@@ -357,7 +395,16 @@
             <w:pPr>
               <w:spacing w:afterAutospacing="0"/>
               <w:jc w:val="both"/>
-            </w:pPr>
+              <w:rPr>
+                <w:color w:val="0070C0"/>
+              </w:rPr>
+            </w:pPr>
+            <w:r>
+              <w:rPr>
+                <w:color w:val="0070C0"/>
+              </w:rPr>
+              <w:t>No se contempla la gestión de reservas de servicios.</w:t>
+            </w:r>
           </w:p>
         </w:tc>
       </w:tr>
@@ -370,7 +417,16 @@
             <w:pPr>
               <w:spacing w:afterAutospacing="0"/>
               <w:jc w:val="both"/>
-            </w:pPr>
+              <w:rPr>
+                <w:color w:val="0070C0"/>
+              </w:rPr>
+            </w:pPr>
+            <w:r>
+              <w:rPr>
+                <w:color w:val="0070C0"/>
+              </w:rPr>
+              <w:t>No se incluirá un sistema de devoluciones.</w:t>
+            </w:r>
           </w:p>
         </w:tc>
       </w:tr>
@@ -383,7 +439,16 @@
             <w:pPr>
               <w:spacing w:afterAutospacing="0"/>
               <w:jc w:val="both"/>
-            </w:pPr>
+              <w:rPr>
+                <w:color w:val="0070C0"/>
+              </w:rPr>
+            </w:pPr>
+            <w:r>
+              <w:rPr>
+                <w:color w:val="0070C0"/>
+              </w:rPr>
+              <w:t>No habrá soporte multilingüe.</w:t>
+            </w:r>
           </w:p>
         </w:tc>
       </w:tr>
@@ -396,191 +461,112 @@
             <w:pPr>
               <w:spacing w:afterAutospacing="0"/>
               <w:jc w:val="both"/>
-            </w:pPr>
+              <w:rPr>
+                <w:color w:val="0070C0"/>
+                <w:u w:val="single"/>
+              </w:rPr>
+            </w:pPr>
+            <w:r>
+              <w:rPr>
+                <w:color w:val="0070C0"/>
+              </w:rPr>
+              <w:t>La gestión de la entrega del producto queda fuera del alcance.</w:t>
+            </w:r>
+          </w:p>
+        </w:tc>
+      </w:tr>
+      <w:tr>
+        <w:tc>
+          <w:tcPr>
+            <w:tcW w:w="10940" w:type="dxa"/>
+          </w:tcPr>
+          <w:p>
+            <w:pPr>
+              <w:spacing w:afterAutospacing="0"/>
+              <w:jc w:val="both"/>
+              <w:rPr>
+                <w:color w:val="0070C0"/>
+              </w:rPr>
+            </w:pPr>
+            <w:r>
+              <w:rPr>
+                <w:color w:val="0070C0"/>
+              </w:rPr>
+              <w:t>Mantenimiento de la aplicación posterior a la entrega no está incluido.</w:t>
+            </w:r>
+          </w:p>
+        </w:tc>
+      </w:tr>
+      <w:tr>
+        <w:tc>
+          <w:tcPr>
+            <w:tcW w:w="10940" w:type="dxa"/>
+          </w:tcPr>
+          <w:p>
+            <w:pPr>
+              <w:spacing w:afterAutospacing="0"/>
+              <w:jc w:val="both"/>
+              <w:rPr>
+                <w:color w:val="0070C0"/>
+              </w:rPr>
+            </w:pPr>
+            <w:r>
+              <w:rPr>
+                <w:color w:val="0070C0"/>
+              </w:rPr>
+              <w:t>No se impartirá formación presencial al personal del cliente.</w:t>
+            </w:r>
+          </w:p>
+        </w:tc>
+      </w:tr>
+      <w:tr>
+        <w:tc>
+          <w:tcPr>
+            <w:tcW w:w="10940" w:type="dxa"/>
+          </w:tcPr>
+          <w:p>
+            <w:pPr>
+              <w:spacing w:afterAutospacing="0"/>
+              <w:jc w:val="both"/>
+              <w:rPr>
+                <w:color w:val="0070C0"/>
+              </w:rPr>
+            </w:pPr>
+            <w:r>
+              <w:rPr>
+                <w:color w:val="0070C0"/>
+              </w:rPr>
+              <w:t>No se incluyen funcionalidades de seguimiento de pedidos complejas, ofertas o venta de artículos compuestos.</w:t>
+            </w:r>
+          </w:p>
+        </w:tc>
+      </w:tr>
+      <w:tr>
+        <w:tc>
+          <w:tcPr>
+            <w:tcW w:w="10940" w:type="dxa"/>
+          </w:tcPr>
+          <w:p>
+            <w:pPr>
+              <w:spacing w:afterAutospacing="0"/>
+              <w:jc w:val="both"/>
+              <w:rPr>
+                <w:color w:val="0070C0"/>
+              </w:rPr>
+            </w:pPr>
+            <w:r>
+              <w:rPr>
+                <w:color w:val="0070C0"/>
+              </w:rPr>
+              <w:t>No se contempla la optimización SEO.</w:t>
+            </w:r>
           </w:p>
         </w:tc>
       </w:tr>
     </w:tbl>
     <w:p>
       <w:pPr>
-        <w:spacing w:after="0" w:afterAutospacing="0"/>
-        <w:jc w:val="both"/>
-      </w:pPr>
-    </w:p>
-    <w:p>
-      <w:pPr>
-        <w:spacing w:after="0" w:afterAutospacing="0"/>
-        <w:jc w:val="both"/>
-        <w:rPr>
-          <w:b/>
-        </w:rPr>
-      </w:pPr>
-    </w:p>
-    <w:p>
-      <w:pPr>
-        <w:shd w:val="clear" w:color="auto" w:fill="D9D9D9" w:themeFill="background1" w:themeFillShade="D9"/>
-        <w:spacing w:after="0" w:afterAutospacing="0"/>
-        <w:jc w:val="both"/>
-        <w:rPr>
-          <w:b/>
-        </w:rPr>
-      </w:pPr>
-      <w:r>
-        <w:rPr>
-          <w:b/>
-        </w:rPr>
-        <w:t>EXCLUSIONES DEL PROYECTO</w:t>
-      </w:r>
-    </w:p>
-    <w:tbl>
-      <w:tblPr>
-        <w:tblStyle w:val="Tablaconcuadrcula"/>
-        <w:tblW w:w="0" w:type="auto"/>
-        <w:tblLook w:val="04A0" w:firstRow="1" w:lastRow="0" w:firstColumn="1" w:lastColumn="0" w:noHBand="0" w:noVBand="1"/>
-      </w:tblPr>
-      <w:tblGrid>
-        <w:gridCol w:w="10940"/>
-      </w:tblGrid>
-      <w:tr>
-        <w:tc>
-          <w:tcPr>
-            <w:tcW w:w="10940" w:type="dxa"/>
-          </w:tcPr>
-          <w:p>
-            <w:pPr>
-              <w:spacing w:afterAutospacing="0"/>
-              <w:jc w:val="both"/>
-            </w:pPr>
-          </w:p>
-        </w:tc>
-      </w:tr>
-      <w:tr>
-        <w:tc>
-          <w:tcPr>
-            <w:tcW w:w="10940" w:type="dxa"/>
-          </w:tcPr>
-          <w:p>
-            <w:pPr>
-              <w:spacing w:afterAutospacing="0"/>
-              <w:jc w:val="both"/>
-            </w:pPr>
-          </w:p>
-        </w:tc>
-      </w:tr>
-      <w:tr>
-        <w:tc>
-          <w:tcPr>
-            <w:tcW w:w="10940" w:type="dxa"/>
-          </w:tcPr>
-          <w:p>
-            <w:pPr>
-              <w:spacing w:afterAutospacing="0"/>
-              <w:jc w:val="both"/>
-            </w:pPr>
-          </w:p>
-        </w:tc>
-      </w:tr>
-      <w:tr>
-        <w:tc>
-          <w:tcPr>
-            <w:tcW w:w="10940" w:type="dxa"/>
-          </w:tcPr>
-          <w:p>
-            <w:pPr>
-              <w:spacing w:afterAutospacing="0"/>
-              <w:jc w:val="both"/>
-            </w:pPr>
-          </w:p>
-        </w:tc>
-      </w:tr>
-    </w:tbl>
-    <w:p>
-      <w:pPr>
-        <w:spacing w:after="0" w:afterAutospacing="0"/>
-        <w:jc w:val="both"/>
-      </w:pPr>
-    </w:p>
-    <w:p>
-      <w:pPr>
-        <w:shd w:val="clear" w:color="auto" w:fill="D9D9D9" w:themeFill="background1" w:themeFillShade="D9"/>
-        <w:spacing w:after="0" w:afterAutospacing="0"/>
-        <w:jc w:val="both"/>
-        <w:rPr>
-          <w:b/>
-        </w:rPr>
-      </w:pPr>
-      <w:r>
-        <w:rPr>
-          <w:b/>
-        </w:rPr>
-        <w:t>RESTRICCIONES DEL PROYECTO</w:t>
-      </w:r>
-    </w:p>
-    <w:tbl>
-      <w:tblPr>
-        <w:tblStyle w:val="Tablaconcuadrcula"/>
-        <w:tblW w:w="0" w:type="auto"/>
-        <w:tblLook w:val="04A0" w:firstRow="1" w:lastRow="0" w:firstColumn="1" w:lastColumn="0" w:noHBand="0" w:noVBand="1"/>
-      </w:tblPr>
-      <w:tblGrid>
-        <w:gridCol w:w="10940"/>
-      </w:tblGrid>
-      <w:tr>
-        <w:tc>
-          <w:tcPr>
-            <w:tcW w:w="10940" w:type="dxa"/>
-          </w:tcPr>
-          <w:p>
-            <w:pPr>
-              <w:spacing w:afterAutospacing="0"/>
-              <w:jc w:val="both"/>
-            </w:pPr>
-          </w:p>
-        </w:tc>
-      </w:tr>
-      <w:tr>
-        <w:tc>
-          <w:tcPr>
-            <w:tcW w:w="10940" w:type="dxa"/>
-          </w:tcPr>
-          <w:p>
-            <w:pPr>
-              <w:spacing w:afterAutospacing="0"/>
-              <w:jc w:val="both"/>
-            </w:pPr>
-          </w:p>
-        </w:tc>
-      </w:tr>
-      <w:tr>
-        <w:tc>
-          <w:tcPr>
-            <w:tcW w:w="10940" w:type="dxa"/>
-          </w:tcPr>
-          <w:p>
-            <w:pPr>
-              <w:spacing w:afterAutospacing="0"/>
-              <w:jc w:val="both"/>
-            </w:pPr>
-          </w:p>
-        </w:tc>
-      </w:tr>
-      <w:tr>
-        <w:tc>
-          <w:tcPr>
-            <w:tcW w:w="10940" w:type="dxa"/>
-          </w:tcPr>
-          <w:p>
-            <w:pPr>
-              <w:spacing w:afterAutospacing="0"/>
-              <w:jc w:val="both"/>
-            </w:pPr>
-          </w:p>
-        </w:tc>
-      </w:tr>
-    </w:tbl>
-    <w:p>
-      <w:pPr>
-        <w:spacing w:after="0" w:afterAutospacing="0"/>
+        <w:spacing w:after="0" w:afterAutospacing="0" w:line="240" w:lineRule="auto"/>
         <w:jc w:val="both"/>
       </w:pPr>
     </w:p>
@@ -618,7 +604,16 @@
             <w:pPr>
               <w:spacing w:afterAutospacing="0"/>
               <w:jc w:val="both"/>
-            </w:pPr>
+              <w:rPr>
+                <w:color w:val="0070C0"/>
+              </w:rPr>
+            </w:pPr>
+            <w:r>
+              <w:rPr>
+                <w:color w:val="0070C0"/>
+              </w:rPr>
+              <w:t>La aplicación debe permitir al cliente realizar compras en un máximo de tres pasos sin necesidad de registro.</w:t>
+            </w:r>
           </w:p>
         </w:tc>
       </w:tr>
@@ -631,7 +626,16 @@
             <w:pPr>
               <w:spacing w:afterAutospacing="0"/>
               <w:jc w:val="both"/>
-            </w:pPr>
+              <w:rPr>
+                <w:color w:val="0070C0"/>
+              </w:rPr>
+            </w:pPr>
+            <w:r>
+              <w:rPr>
+                <w:color w:val="0070C0"/>
+              </w:rPr>
+              <w:t>El proceso de compra debe garantizar la seguridad y simplicidad, solicitando únicamente los datos necesarios.</w:t>
+            </w:r>
           </w:p>
         </w:tc>
       </w:tr>
@@ -644,7 +648,16 @@
             <w:pPr>
               <w:spacing w:afterAutospacing="0"/>
               <w:jc w:val="both"/>
-            </w:pPr>
+              <w:rPr>
+                <w:color w:val="0070C0"/>
+              </w:rPr>
+            </w:pPr>
+            <w:r>
+              <w:rPr>
+                <w:color w:val="0070C0"/>
+              </w:rPr>
+              <w:t>El sistema debe gestionar información de usuarios, productos, servicios y pedidos conforme a lo especificado.</w:t>
+            </w:r>
           </w:p>
         </w:tc>
       </w:tr>
@@ -657,7 +670,16 @@
             <w:pPr>
               <w:spacing w:afterAutospacing="0"/>
               <w:jc w:val="both"/>
-            </w:pPr>
+              <w:rPr>
+                <w:color w:val="0070C0"/>
+              </w:rPr>
+            </w:pPr>
+            <w:r>
+              <w:rPr>
+                <w:color w:val="0070C0"/>
+              </w:rPr>
+              <w:t>Todas las funcionalidades deben ser accesibles y validadas en entorno de pruebas antes de la entrega final.</w:t>
+            </w:r>
           </w:p>
         </w:tc>
       </w:tr>
@@ -668,8 +690,8 @@
       </w:pPr>
     </w:p>
     <w:sectPr>
-      <w:headerReference w:type="default" r:id="rId6"/>
-      <w:footerReference w:type="default" r:id="rId7"/>
+      <w:headerReference w:type="default" r:id="rId7"/>
+      <w:footerReference w:type="default" r:id="rId8"/>
       <w:pgSz w:w="12240" w:h="15840"/>
       <w:pgMar w:top="720" w:right="720" w:bottom="720" w:left="720" w:header="708" w:footer="708" w:gutter="0"/>
       <w:cols w:space="708"/>
@@ -680,7 +702,7 @@
 </file>
 
 <file path=word/endnotes.xml><?xml version="1.0" encoding="utf-8"?>
-<w:endnotes xmlns:wpc="http://schemas.microsoft.com/office/word/2010/wordprocessingCanvas" xmlns:cx="http://schemas.microsoft.com/office/drawing/2014/chartex" xmlns:cx1="http://schemas.microsoft.com/office/drawing/2015/9/8/chartex" xmlns:cx2="http://schemas.microsoft.com/office/drawing/2015/10/21/chartex" xmlns:cx3="http://schemas.microsoft.com/office/drawing/2016/5/9/chartex" xmlns:cx4="http://schemas.microsoft.com/office/drawing/2016/5/10/chartex" xmlns:cx5="http://schemas.microsoft.com/office/drawing/2016/5/11/chartex" xmlns:cx6="http://schemas.microsoft.com/office/drawing/2016/5/12/chartex" xmlns:cx7="http://schemas.microsoft.com/office/drawing/2016/5/13/chartex" xmlns:cx8="http://schemas.microsoft.com/office/drawing/2016/5/14/chartex" xmlns:mc="http://schemas.openxmlformats.org/markup-compatibility/2006" xmlns:aink="http://schemas.microsoft.com/office/drawing/2016/ink" xmlns:am3d="http://schemas.microsoft.com/office/drawing/2017/model3d" xmlns:o="urn:schemas-microsoft-com:office:office" xmlns:oel="http://schemas.microsoft.com/office/2019/extlst" xmlns:r="http://schemas.openxmlformats.org/officeDocument/2006/relationships" xmlns:m="http://schemas.openxmlformats.org/officeDocument/2006/math" xmlns:v="urn:schemas-microsoft-com:vml" xmlns:wp14="http://schemas.microsoft.com/office/word/2010/wordprocessingDrawing" xmlns:wp="http://schemas.openxmlformats.org/drawingml/2006/wordprocessingDrawing" xmlns:w10="urn:schemas-microsoft-com:office:word" xmlns:w="http://schemas.openxmlformats.org/wordprocessingml/2006/main" xmlns:w14="http://schemas.microsoft.com/office/word/2010/wordml" xmlns:w15="http://schemas.microsoft.com/office/word/2012/wordml" xmlns:w16cex="http://schemas.microsoft.com/office/word/2018/wordml/cex" xmlns:w16cid="http://schemas.microsoft.com/office/word/2016/wordml/cid" xmlns:w16="http://schemas.microsoft.com/office/word/2018/wordml" xmlns:w16du="http://schemas.microsoft.com/office/word/2023/wordml/word16du" xmlns:w16sdtdh="http://schemas.microsoft.com/office/word/2020/wordml/sdtdatahash" xmlns:w16se="http://schemas.microsoft.com/office/word/2015/wordml/symex" xmlns:wpg="http://schemas.microsoft.com/office/word/2010/wordprocessingGroup" xmlns:wpi="http://schemas.microsoft.com/office/word/2010/wordprocessingInk" xmlns:wne="http://schemas.microsoft.com/office/word/2006/wordml" xmlns:wps="http://schemas.microsoft.com/office/word/2010/wordprocessingShape" mc:Ignorable="w14 w15 w16se w16cid w16 w16cex w16sdtdh w16du wp14">
+<w:endnotes xmlns:wpc="http://schemas.microsoft.com/office/word/2010/wordprocessingCanvas" xmlns:cx="http://schemas.microsoft.com/office/drawing/2014/chartex" xmlns:cx1="http://schemas.microsoft.com/office/drawing/2015/9/8/chartex" xmlns:cx2="http://schemas.microsoft.com/office/drawing/2015/10/21/chartex" xmlns:cx3="http://schemas.microsoft.com/office/drawing/2016/5/9/chartex" xmlns:cx4="http://schemas.microsoft.com/office/drawing/2016/5/10/chartex" xmlns:cx5="http://schemas.microsoft.com/office/drawing/2016/5/11/chartex" xmlns:cx6="http://schemas.microsoft.com/office/drawing/2016/5/12/chartex" xmlns:cx7="http://schemas.microsoft.com/office/drawing/2016/5/13/chartex" xmlns:cx8="http://schemas.microsoft.com/office/drawing/2016/5/14/chartex" xmlns:mc="http://schemas.openxmlformats.org/markup-compatibility/2006" xmlns:aink="http://schemas.microsoft.com/office/drawing/2016/ink" xmlns:am3d="http://schemas.microsoft.com/office/drawing/2017/model3d" xmlns:o="urn:schemas-microsoft-com:office:office" xmlns:oel="http://schemas.microsoft.com/office/2019/extlst" xmlns:r="http://schemas.openxmlformats.org/officeDocument/2006/relationships" xmlns:m="http://schemas.openxmlformats.org/officeDocument/2006/math" xmlns:v="urn:schemas-microsoft-com:vml" xmlns:wp14="http://schemas.microsoft.com/office/word/2010/wordprocessingDrawing" xmlns:wp="http://schemas.openxmlformats.org/drawingml/2006/wordprocessingDrawing" xmlns:w10="urn:schemas-microsoft-com:office:word" xmlns:w="http://schemas.openxmlformats.org/wordprocessingml/2006/main" xmlns:w14="http://schemas.microsoft.com/office/word/2010/wordml" xmlns:w15="http://schemas.microsoft.com/office/word/2012/wordml" xmlns:w16cex="http://schemas.microsoft.com/office/word/2018/wordml/cex" xmlns:w16cid="http://schemas.microsoft.com/office/word/2016/wordml/cid" xmlns:w16="http://schemas.microsoft.com/office/word/2018/wordml" xmlns:w16du="http://schemas.microsoft.com/office/word/2023/wordml/word16du" xmlns:w16sdtdh="http://schemas.microsoft.com/office/word/2020/wordml/sdtdatahash" xmlns:w16sdtfl="http://schemas.microsoft.com/office/word/2024/wordml/sdtformatlock" xmlns:w16se="http://schemas.microsoft.com/office/word/2015/wordml/symex" xmlns:wpg="http://schemas.microsoft.com/office/word/2010/wordprocessingGroup" xmlns:wpi="http://schemas.microsoft.com/office/word/2010/wordprocessingInk" xmlns:wne="http://schemas.microsoft.com/office/word/2006/wordml" xmlns:wps="http://schemas.microsoft.com/office/word/2010/wordprocessingShape" mc:Ignorable="w14 w15 w16se w16cid w16 w16cex w16sdtdh w16sdtfl w16du wp14">
   <w:endnote w:type="separator" w:id="-1">
     <w:p>
       <w:pPr>
@@ -705,7 +727,7 @@
 </file>
 
 <file path=word/footer1.xml><?xml version="1.0" encoding="utf-8"?>
-<w:ftr xmlns:wpc="http://schemas.microsoft.com/office/word/2010/wordprocessingCanvas" xmlns:cx="http://schemas.microsoft.com/office/drawing/2014/chartex" xmlns:cx1="http://schemas.microsoft.com/office/drawing/2015/9/8/chartex" xmlns:cx2="http://schemas.microsoft.com/office/drawing/2015/10/21/chartex" xmlns:cx3="http://schemas.microsoft.com/office/drawing/2016/5/9/chartex" xmlns:cx4="http://schemas.microsoft.com/office/drawing/2016/5/10/chartex" xmlns:cx5="http://schemas.microsoft.com/office/drawing/2016/5/11/chartex" xmlns:cx6="http://schemas.microsoft.com/office/drawing/2016/5/12/chartex" xmlns:cx7="http://schemas.microsoft.com/office/drawing/2016/5/13/chartex" xmlns:cx8="http://schemas.microsoft.com/office/drawing/2016/5/14/chartex" xmlns:mc="http://schemas.openxmlformats.org/markup-compatibility/2006" xmlns:aink="http://schemas.microsoft.com/office/drawing/2016/ink" xmlns:am3d="http://schemas.microsoft.com/office/drawing/2017/model3d" xmlns:o="urn:schemas-microsoft-com:office:office" xmlns:oel="http://schemas.microsoft.com/office/2019/extlst" xmlns:r="http://schemas.openxmlformats.org/officeDocument/2006/relationships" xmlns:m="http://schemas.openxmlformats.org/officeDocument/2006/math" xmlns:v="urn:schemas-microsoft-com:vml" xmlns:wp14="http://schemas.microsoft.com/office/word/2010/wordprocessingDrawing" xmlns:wp="http://schemas.openxmlformats.org/drawingml/2006/wordprocessingDrawing" xmlns:w10="urn:schemas-microsoft-com:office:word" xmlns:w="http://schemas.openxmlformats.org/wordprocessingml/2006/main" xmlns:w14="http://schemas.microsoft.com/office/word/2010/wordml" xmlns:w15="http://schemas.microsoft.com/office/word/2012/wordml" xmlns:w16cex="http://schemas.microsoft.com/office/word/2018/wordml/cex" xmlns:w16cid="http://schemas.microsoft.com/office/word/2016/wordml/cid" xmlns:w16="http://schemas.microsoft.com/office/word/2018/wordml" xmlns:w16du="http://schemas.microsoft.com/office/word/2023/wordml/word16du" xmlns:w16sdtdh="http://schemas.microsoft.com/office/word/2020/wordml/sdtdatahash" xmlns:w16se="http://schemas.microsoft.com/office/word/2015/wordml/symex" xmlns:wpg="http://schemas.microsoft.com/office/word/2010/wordprocessingGroup" xmlns:wpi="http://schemas.microsoft.com/office/word/2010/wordprocessingInk" xmlns:wne="http://schemas.microsoft.com/office/word/2006/wordml" xmlns:wps="http://schemas.microsoft.com/office/word/2010/wordprocessingShape" mc:Ignorable="w14 w15 w16se w16cid w16 w16cex w16sdtdh w16du wp14">
+<w:ftr xmlns:wpc="http://schemas.microsoft.com/office/word/2010/wordprocessingCanvas" xmlns:cx="http://schemas.microsoft.com/office/drawing/2014/chartex" xmlns:cx1="http://schemas.microsoft.com/office/drawing/2015/9/8/chartex" xmlns:cx2="http://schemas.microsoft.com/office/drawing/2015/10/21/chartex" xmlns:cx3="http://schemas.microsoft.com/office/drawing/2016/5/9/chartex" xmlns:cx4="http://schemas.microsoft.com/office/drawing/2016/5/10/chartex" xmlns:cx5="http://schemas.microsoft.com/office/drawing/2016/5/11/chartex" xmlns:cx6="http://schemas.microsoft.com/office/drawing/2016/5/12/chartex" xmlns:cx7="http://schemas.microsoft.com/office/drawing/2016/5/13/chartex" xmlns:cx8="http://schemas.microsoft.com/office/drawing/2016/5/14/chartex" xmlns:mc="http://schemas.openxmlformats.org/markup-compatibility/2006" xmlns:aink="http://schemas.microsoft.com/office/drawing/2016/ink" xmlns:am3d="http://schemas.microsoft.com/office/drawing/2017/model3d" xmlns:o="urn:schemas-microsoft-com:office:office" xmlns:oel="http://schemas.microsoft.com/office/2019/extlst" xmlns:r="http://schemas.openxmlformats.org/officeDocument/2006/relationships" xmlns:m="http://schemas.openxmlformats.org/officeDocument/2006/math" xmlns:v="urn:schemas-microsoft-com:vml" xmlns:wp14="http://schemas.microsoft.com/office/word/2010/wordprocessingDrawing" xmlns:wp="http://schemas.openxmlformats.org/drawingml/2006/wordprocessingDrawing" xmlns:w10="urn:schemas-microsoft-com:office:word" xmlns:w="http://schemas.openxmlformats.org/wordprocessingml/2006/main" xmlns:w14="http://schemas.microsoft.com/office/word/2010/wordml" xmlns:w15="http://schemas.microsoft.com/office/word/2012/wordml" xmlns:w16cex="http://schemas.microsoft.com/office/word/2018/wordml/cex" xmlns:w16cid="http://schemas.microsoft.com/office/word/2016/wordml/cid" xmlns:w16="http://schemas.microsoft.com/office/word/2018/wordml" xmlns:w16du="http://schemas.microsoft.com/office/word/2023/wordml/word16du" xmlns:w16sdtdh="http://schemas.microsoft.com/office/word/2020/wordml/sdtdatahash" xmlns:w16sdtfl="http://schemas.microsoft.com/office/word/2024/wordml/sdtformatlock" xmlns:w16se="http://schemas.microsoft.com/office/word/2015/wordml/symex" xmlns:wpg="http://schemas.microsoft.com/office/word/2010/wordprocessingGroup" xmlns:wpi="http://schemas.microsoft.com/office/word/2010/wordprocessingInk" xmlns:wne="http://schemas.microsoft.com/office/word/2006/wordml" xmlns:wps="http://schemas.microsoft.com/office/word/2010/wordprocessingShape" mc:Ignorable="w14 w15 w16se w16cid w16 w16cex w16sdtdh w16sdtfl w16du wp14">
   <w:p>
     <w:pPr>
       <w:pStyle w:val="Piedepgina"/>
@@ -787,7 +809,7 @@
 </file>
 
 <file path=word/footnotes.xml><?xml version="1.0" encoding="utf-8"?>
-<w:footnotes xmlns:wpc="http://schemas.microsoft.com/office/word/2010/wordprocessingCanvas" xmlns:cx="http://schemas.microsoft.com/office/drawing/2014/chartex" xmlns:cx1="http://schemas.microsoft.com/office/drawing/2015/9/8/chartex" xmlns:cx2="http://schemas.microsoft.com/office/drawing/2015/10/21/chartex" xmlns:cx3="http://schemas.microsoft.com/office/drawing/2016/5/9/chartex" xmlns:cx4="http://schemas.microsoft.com/office/drawing/2016/5/10/chartex" xmlns:cx5="http://schemas.microsoft.com/office/drawing/2016/5/11/chartex" xmlns:cx6="http://schemas.microsoft.com/office/drawing/2016/5/12/chartex" xmlns:cx7="http://schemas.microsoft.com/office/drawing/2016/5/13/chartex" xmlns:cx8="http://schemas.microsoft.com/office/drawing/2016/5/14/chartex" xmlns:mc="http://schemas.openxmlformats.org/markup-compatibility/2006" xmlns:aink="http://schemas.microsoft.com/office/drawing/2016/ink" xmlns:am3d="http://schemas.microsoft.com/office/drawing/2017/model3d" xmlns:o="urn:schemas-microsoft-com:office:office" xmlns:oel="http://schemas.microsoft.com/office/2019/extlst" xmlns:r="http://schemas.openxmlformats.org/officeDocument/2006/relationships" xmlns:m="http://schemas.openxmlformats.org/officeDocument/2006/math" xmlns:v="urn:schemas-microsoft-com:vml" xmlns:wp14="http://schemas.microsoft.com/office/word/2010/wordprocessingDrawing" xmlns:wp="http://schemas.openxmlformats.org/drawingml/2006/wordprocessingDrawing" xmlns:w10="urn:schemas-microsoft-com:office:word" xmlns:w="http://schemas.openxmlformats.org/wordprocessingml/2006/main" xmlns:w14="http://schemas.microsoft.com/office/word/2010/wordml" xmlns:w15="http://schemas.microsoft.com/office/word/2012/wordml" xmlns:w16cex="http://schemas.microsoft.com/office/word/2018/wordml/cex" xmlns:w16cid="http://schemas.microsoft.com/office/word/2016/wordml/cid" xmlns:w16="http://schemas.microsoft.com/office/word/2018/wordml" xmlns:w16du="http://schemas.microsoft.com/office/word/2023/wordml/word16du" xmlns:w16sdtdh="http://schemas.microsoft.com/office/word/2020/wordml/sdtdatahash" xmlns:w16se="http://schemas.microsoft.com/office/word/2015/wordml/symex" xmlns:wpg="http://schemas.microsoft.com/office/word/2010/wordprocessingGroup" xmlns:wpi="http://schemas.microsoft.com/office/word/2010/wordprocessingInk" xmlns:wne="http://schemas.microsoft.com/office/word/2006/wordml" xmlns:wps="http://schemas.microsoft.com/office/word/2010/wordprocessingShape" mc:Ignorable="w14 w15 w16se w16cid w16 w16cex w16sdtdh w16du wp14">
+<w:footnotes xmlns:wpc="http://schemas.microsoft.com/office/word/2010/wordprocessingCanvas" xmlns:cx="http://schemas.microsoft.com/office/drawing/2014/chartex" xmlns:cx1="http://schemas.microsoft.com/office/drawing/2015/9/8/chartex" xmlns:cx2="http://schemas.microsoft.com/office/drawing/2015/10/21/chartex" xmlns:cx3="http://schemas.microsoft.com/office/drawing/2016/5/9/chartex" xmlns:cx4="http://schemas.microsoft.com/office/drawing/2016/5/10/chartex" xmlns:cx5="http://schemas.microsoft.com/office/drawing/2016/5/11/chartex" xmlns:cx6="http://schemas.microsoft.com/office/drawing/2016/5/12/chartex" xmlns:cx7="http://schemas.microsoft.com/office/drawing/2016/5/13/chartex" xmlns:cx8="http://schemas.microsoft.com/office/drawing/2016/5/14/chartex" xmlns:mc="http://schemas.openxmlformats.org/markup-compatibility/2006" xmlns:aink="http://schemas.microsoft.com/office/drawing/2016/ink" xmlns:am3d="http://schemas.microsoft.com/office/drawing/2017/model3d" xmlns:o="urn:schemas-microsoft-com:office:office" xmlns:oel="http://schemas.microsoft.com/office/2019/extlst" xmlns:r="http://schemas.openxmlformats.org/officeDocument/2006/relationships" xmlns:m="http://schemas.openxmlformats.org/officeDocument/2006/math" xmlns:v="urn:schemas-microsoft-com:vml" xmlns:wp14="http://schemas.microsoft.com/office/word/2010/wordprocessingDrawing" xmlns:wp="http://schemas.openxmlformats.org/drawingml/2006/wordprocessingDrawing" xmlns:w10="urn:schemas-microsoft-com:office:word" xmlns:w="http://schemas.openxmlformats.org/wordprocessingml/2006/main" xmlns:w14="http://schemas.microsoft.com/office/word/2010/wordml" xmlns:w15="http://schemas.microsoft.com/office/word/2012/wordml" xmlns:w16cex="http://schemas.microsoft.com/office/word/2018/wordml/cex" xmlns:w16cid="http://schemas.microsoft.com/office/word/2016/wordml/cid" xmlns:w16="http://schemas.microsoft.com/office/word/2018/wordml" xmlns:w16du="http://schemas.microsoft.com/office/word/2023/wordml/word16du" xmlns:w16sdtdh="http://schemas.microsoft.com/office/word/2020/wordml/sdtdatahash" xmlns:w16sdtfl="http://schemas.microsoft.com/office/word/2024/wordml/sdtformatlock" xmlns:w16se="http://schemas.microsoft.com/office/word/2015/wordml/symex" xmlns:wpg="http://schemas.microsoft.com/office/word/2010/wordprocessingGroup" xmlns:wpi="http://schemas.microsoft.com/office/word/2010/wordprocessingInk" xmlns:wne="http://schemas.microsoft.com/office/word/2006/wordml" xmlns:wps="http://schemas.microsoft.com/office/word/2010/wordprocessingShape" mc:Ignorable="w14 w15 w16se w16cid w16 w16cex w16sdtdh w16sdtfl w16du wp14">
   <w:footnote w:type="separator" w:id="-1">
     <w:p>
       <w:pPr>
@@ -812,7 +834,7 @@
 </file>
 
 <file path=word/header1.xml><?xml version="1.0" encoding="utf-8"?>
-<w:hdr xmlns:wpc="http://schemas.microsoft.com/office/word/2010/wordprocessingCanvas" xmlns:cx="http://schemas.microsoft.com/office/drawing/2014/chartex" xmlns:cx1="http://schemas.microsoft.com/office/drawing/2015/9/8/chartex" xmlns:cx2="http://schemas.microsoft.com/office/drawing/2015/10/21/chartex" xmlns:cx3="http://schemas.microsoft.com/office/drawing/2016/5/9/chartex" xmlns:cx4="http://schemas.microsoft.com/office/drawing/2016/5/10/chartex" xmlns:cx5="http://schemas.microsoft.com/office/drawing/2016/5/11/chartex" xmlns:cx6="http://schemas.microsoft.com/office/drawing/2016/5/12/chartex" xmlns:cx7="http://schemas.microsoft.com/office/drawing/2016/5/13/chartex" xmlns:cx8="http://schemas.microsoft.com/office/drawing/2016/5/14/chartex" xmlns:mc="http://schemas.openxmlformats.org/markup-compatibility/2006" xmlns:aink="http://schemas.microsoft.com/office/drawing/2016/ink" xmlns:am3d="http://schemas.microsoft.com/office/drawing/2017/model3d" xmlns:o="urn:schemas-microsoft-com:office:office" xmlns:oel="http://schemas.microsoft.com/office/2019/extlst" xmlns:r="http://schemas.openxmlformats.org/officeDocument/2006/relationships" xmlns:m="http://schemas.openxmlformats.org/officeDocument/2006/math" xmlns:v="urn:schemas-microsoft-com:vml" xmlns:wp14="http://schemas.microsoft.com/office/word/2010/wordprocessingDrawing" xmlns:wp="http://schemas.openxmlformats.org/drawingml/2006/wordprocessingDrawing" xmlns:w10="urn:schemas-microsoft-com:office:word" xmlns:w="http://schemas.openxmlformats.org/wordprocessingml/2006/main" xmlns:w14="http://schemas.microsoft.com/office/word/2010/wordml" xmlns:w15="http://schemas.microsoft.com/office/word/2012/wordml" xmlns:w16cex="http://schemas.microsoft.com/office/word/2018/wordml/cex" xmlns:w16cid="http://schemas.microsoft.com/office/word/2016/wordml/cid" xmlns:w16="http://schemas.microsoft.com/office/word/2018/wordml" xmlns:w16du="http://schemas.microsoft.com/office/word/2023/wordml/word16du" xmlns:w16sdtdh="http://schemas.microsoft.com/office/word/2020/wordml/sdtdatahash" xmlns:w16se="http://schemas.microsoft.com/office/word/2015/wordml/symex" xmlns:wpg="http://schemas.microsoft.com/office/word/2010/wordprocessingGroup" xmlns:wpi="http://schemas.microsoft.com/office/word/2010/wordprocessingInk" xmlns:wne="http://schemas.microsoft.com/office/word/2006/wordml" xmlns:wps="http://schemas.microsoft.com/office/word/2010/wordprocessingShape" mc:Ignorable="w14 w15 w16se w16cid w16 w16cex w16sdtdh w16du wp14">
+<w:hdr xmlns:wpc="http://schemas.microsoft.com/office/word/2010/wordprocessingCanvas" xmlns:cx="http://schemas.microsoft.com/office/drawing/2014/chartex" xmlns:cx1="http://schemas.microsoft.com/office/drawing/2015/9/8/chartex" xmlns:cx2="http://schemas.microsoft.com/office/drawing/2015/10/21/chartex" xmlns:cx3="http://schemas.microsoft.com/office/drawing/2016/5/9/chartex" xmlns:cx4="http://schemas.microsoft.com/office/drawing/2016/5/10/chartex" xmlns:cx5="http://schemas.microsoft.com/office/drawing/2016/5/11/chartex" xmlns:cx6="http://schemas.microsoft.com/office/drawing/2016/5/12/chartex" xmlns:cx7="http://schemas.microsoft.com/office/drawing/2016/5/13/chartex" xmlns:cx8="http://schemas.microsoft.com/office/drawing/2016/5/14/chartex" xmlns:mc="http://schemas.openxmlformats.org/markup-compatibility/2006" xmlns:aink="http://schemas.microsoft.com/office/drawing/2016/ink" xmlns:am3d="http://schemas.microsoft.com/office/drawing/2017/model3d" xmlns:o="urn:schemas-microsoft-com:office:office" xmlns:oel="http://schemas.microsoft.com/office/2019/extlst" xmlns:r="http://schemas.openxmlformats.org/officeDocument/2006/relationships" xmlns:m="http://schemas.openxmlformats.org/officeDocument/2006/math" xmlns:v="urn:schemas-microsoft-com:vml" xmlns:wp14="http://schemas.microsoft.com/office/word/2010/wordprocessingDrawing" xmlns:wp="http://schemas.openxmlformats.org/drawingml/2006/wordprocessingDrawing" xmlns:w10="urn:schemas-microsoft-com:office:word" xmlns:w="http://schemas.openxmlformats.org/wordprocessingml/2006/main" xmlns:w14="http://schemas.microsoft.com/office/word/2010/wordml" xmlns:w15="http://schemas.microsoft.com/office/word/2012/wordml" xmlns:w16cex="http://schemas.microsoft.com/office/word/2018/wordml/cex" xmlns:w16cid="http://schemas.microsoft.com/office/word/2016/wordml/cid" xmlns:w16="http://schemas.microsoft.com/office/word/2018/wordml" xmlns:w16du="http://schemas.microsoft.com/office/word/2023/wordml/word16du" xmlns:w16sdtdh="http://schemas.microsoft.com/office/word/2020/wordml/sdtdatahash" xmlns:w16sdtfl="http://schemas.microsoft.com/office/word/2024/wordml/sdtformatlock" xmlns:w16se="http://schemas.microsoft.com/office/word/2015/wordml/symex" xmlns:wpg="http://schemas.microsoft.com/office/word/2010/wordprocessingGroup" xmlns:wpi="http://schemas.microsoft.com/office/word/2010/wordprocessingInk" xmlns:wne="http://schemas.microsoft.com/office/word/2006/wordml" xmlns:wps="http://schemas.microsoft.com/office/word/2010/wordprocessingShape" mc:Ignorable="w14 w15 w16se w16cid w16 w16cex w16sdtdh w16sdtfl w16du wp14">
   <w:p>
     <w:pPr>
       <w:pStyle w:val="Encabezado"/>
@@ -837,8 +859,361 @@
 </w:hdr>
 </file>
 
+<file path=word/numbering.xml><?xml version="1.0" encoding="utf-8"?>
+<w:numbering xmlns:wpc="http://schemas.microsoft.com/office/word/2010/wordprocessingCanvas" xmlns:cx="http://schemas.microsoft.com/office/drawing/2014/chartex" xmlns:cx1="http://schemas.microsoft.com/office/drawing/2015/9/8/chartex" xmlns:cx2="http://schemas.microsoft.com/office/drawing/2015/10/21/chartex" xmlns:cx3="http://schemas.microsoft.com/office/drawing/2016/5/9/chartex" xmlns:cx4="http://schemas.microsoft.com/office/drawing/2016/5/10/chartex" xmlns:cx5="http://schemas.microsoft.com/office/drawing/2016/5/11/chartex" xmlns:cx6="http://schemas.microsoft.com/office/drawing/2016/5/12/chartex" xmlns:cx7="http://schemas.microsoft.com/office/drawing/2016/5/13/chartex" xmlns:cx8="http://schemas.microsoft.com/office/drawing/2016/5/14/chartex" xmlns:mc="http://schemas.openxmlformats.org/markup-compatibility/2006" xmlns:aink="http://schemas.microsoft.com/office/drawing/2016/ink" xmlns:am3d="http://schemas.microsoft.com/office/drawing/2017/model3d" xmlns:o="urn:schemas-microsoft-com:office:office" xmlns:oel="http://schemas.microsoft.com/office/2019/extlst" xmlns:r="http://schemas.openxmlformats.org/officeDocument/2006/relationships" xmlns:m="http://schemas.openxmlformats.org/officeDocument/2006/math" xmlns:v="urn:schemas-microsoft-com:vml" xmlns:wp14="http://schemas.microsoft.com/office/word/2010/wordprocessingDrawing" xmlns:wp="http://schemas.openxmlformats.org/drawingml/2006/wordprocessingDrawing" xmlns:w10="urn:schemas-microsoft-com:office:word" xmlns:w="http://schemas.openxmlformats.org/wordprocessingml/2006/main" xmlns:w14="http://schemas.microsoft.com/office/word/2010/wordml" xmlns:w15="http://schemas.microsoft.com/office/word/2012/wordml" xmlns:w16cex="http://schemas.microsoft.com/office/word/2018/wordml/cex" xmlns:w16cid="http://schemas.microsoft.com/office/word/2016/wordml/cid" xmlns:w16="http://schemas.microsoft.com/office/word/2018/wordml" xmlns:w16du="http://schemas.microsoft.com/office/word/2023/wordml/word16du" xmlns:w16sdtdh="http://schemas.microsoft.com/office/word/2020/wordml/sdtdatahash" xmlns:w16sdtfl="http://schemas.microsoft.com/office/word/2024/wordml/sdtformatlock" xmlns:w16se="http://schemas.microsoft.com/office/word/2015/wordml/symex" xmlns:wpg="http://schemas.microsoft.com/office/word/2010/wordprocessingGroup" xmlns:wpi="http://schemas.microsoft.com/office/word/2010/wordprocessingInk" xmlns:wne="http://schemas.microsoft.com/office/word/2006/wordml" xmlns:wps="http://schemas.microsoft.com/office/word/2010/wordprocessingShape" mc:Ignorable="w14 w15 w16se w16cid w16 w16cex w16sdtdh w16sdtfl w16du wp14">
+  <w:abstractNum w:abstractNumId="0" w15:restartNumberingAfterBreak="0">
+    <w:nsid w:val="35291EF6"/>
+    <w:multiLevelType w:val="hybridMultilevel"/>
+    <w:tmpl w:val="1206D806"/>
+    <w:lvl w:ilvl="0" w:tplc="0C0A0001">
+      <w:start w:val="1"/>
+      <w:numFmt w:val="bullet"/>
+      <w:lvlText w:val=""/>
+      <w:lvlJc w:val="left"/>
+      <w:pPr>
+        <w:ind w:left="720" w:hanging="360"/>
+      </w:pPr>
+      <w:rPr>
+        <w:rFonts w:ascii="Symbol" w:hAnsi="Symbol" w:hint="default"/>
+      </w:rPr>
+    </w:lvl>
+    <w:lvl w:ilvl="1" w:tplc="0C0A0003" w:tentative="1">
+      <w:start w:val="1"/>
+      <w:numFmt w:val="bullet"/>
+      <w:lvlText w:val="o"/>
+      <w:lvlJc w:val="left"/>
+      <w:pPr>
+        <w:ind w:left="1440" w:hanging="360"/>
+      </w:pPr>
+      <w:rPr>
+        <w:rFonts w:ascii="Courier New" w:hAnsi="Courier New" w:cs="Courier New" w:hint="default"/>
+      </w:rPr>
+    </w:lvl>
+    <w:lvl w:ilvl="2" w:tplc="0C0A0005" w:tentative="1">
+      <w:start w:val="1"/>
+      <w:numFmt w:val="bullet"/>
+      <w:lvlText w:val=""/>
+      <w:lvlJc w:val="left"/>
+      <w:pPr>
+        <w:ind w:left="2160" w:hanging="360"/>
+      </w:pPr>
+      <w:rPr>
+        <w:rFonts w:ascii="Wingdings" w:hAnsi="Wingdings" w:hint="default"/>
+      </w:rPr>
+    </w:lvl>
+    <w:lvl w:ilvl="3" w:tplc="0C0A0001" w:tentative="1">
+      <w:start w:val="1"/>
+      <w:numFmt w:val="bullet"/>
+      <w:lvlText w:val=""/>
+      <w:lvlJc w:val="left"/>
+      <w:pPr>
+        <w:ind w:left="2880" w:hanging="360"/>
+      </w:pPr>
+      <w:rPr>
+        <w:rFonts w:ascii="Symbol" w:hAnsi="Symbol" w:hint="default"/>
+      </w:rPr>
+    </w:lvl>
+    <w:lvl w:ilvl="4" w:tplc="0C0A0003" w:tentative="1">
+      <w:start w:val="1"/>
+      <w:numFmt w:val="bullet"/>
+      <w:lvlText w:val="o"/>
+      <w:lvlJc w:val="left"/>
+      <w:pPr>
+        <w:ind w:left="3600" w:hanging="360"/>
+      </w:pPr>
+      <w:rPr>
+        <w:rFonts w:ascii="Courier New" w:hAnsi="Courier New" w:cs="Courier New" w:hint="default"/>
+      </w:rPr>
+    </w:lvl>
+    <w:lvl w:ilvl="5" w:tplc="0C0A0005" w:tentative="1">
+      <w:start w:val="1"/>
+      <w:numFmt w:val="bullet"/>
+      <w:lvlText w:val=""/>
+      <w:lvlJc w:val="left"/>
+      <w:pPr>
+        <w:ind w:left="4320" w:hanging="360"/>
+      </w:pPr>
+      <w:rPr>
+        <w:rFonts w:ascii="Wingdings" w:hAnsi="Wingdings" w:hint="default"/>
+      </w:rPr>
+    </w:lvl>
+    <w:lvl w:ilvl="6" w:tplc="0C0A0001" w:tentative="1">
+      <w:start w:val="1"/>
+      <w:numFmt w:val="bullet"/>
+      <w:lvlText w:val=""/>
+      <w:lvlJc w:val="left"/>
+      <w:pPr>
+        <w:ind w:left="5040" w:hanging="360"/>
+      </w:pPr>
+      <w:rPr>
+        <w:rFonts w:ascii="Symbol" w:hAnsi="Symbol" w:hint="default"/>
+      </w:rPr>
+    </w:lvl>
+    <w:lvl w:ilvl="7" w:tplc="0C0A0003" w:tentative="1">
+      <w:start w:val="1"/>
+      <w:numFmt w:val="bullet"/>
+      <w:lvlText w:val="o"/>
+      <w:lvlJc w:val="left"/>
+      <w:pPr>
+        <w:ind w:left="5760" w:hanging="360"/>
+      </w:pPr>
+      <w:rPr>
+        <w:rFonts w:ascii="Courier New" w:hAnsi="Courier New" w:cs="Courier New" w:hint="default"/>
+      </w:rPr>
+    </w:lvl>
+    <w:lvl w:ilvl="8" w:tplc="0C0A0005" w:tentative="1">
+      <w:start w:val="1"/>
+      <w:numFmt w:val="bullet"/>
+      <w:lvlText w:val=""/>
+      <w:lvlJc w:val="left"/>
+      <w:pPr>
+        <w:ind w:left="6480" w:hanging="360"/>
+      </w:pPr>
+      <w:rPr>
+        <w:rFonts w:ascii="Wingdings" w:hAnsi="Wingdings" w:hint="default"/>
+      </w:rPr>
+    </w:lvl>
+  </w:abstractNum>
+  <w:abstractNum w:abstractNumId="1" w15:restartNumberingAfterBreak="0">
+    <w:nsid w:val="615005DE"/>
+    <w:multiLevelType w:val="hybridMultilevel"/>
+    <w:tmpl w:val="8B1C360E"/>
+    <w:lvl w:ilvl="0" w:tplc="0C0A0001">
+      <w:start w:val="1"/>
+      <w:numFmt w:val="bullet"/>
+      <w:lvlText w:val=""/>
+      <w:lvlJc w:val="left"/>
+      <w:pPr>
+        <w:ind w:left="720" w:hanging="360"/>
+      </w:pPr>
+      <w:rPr>
+        <w:rFonts w:ascii="Symbol" w:hAnsi="Symbol" w:hint="default"/>
+      </w:rPr>
+    </w:lvl>
+    <w:lvl w:ilvl="1" w:tplc="0C0A0003" w:tentative="1">
+      <w:start w:val="1"/>
+      <w:numFmt w:val="bullet"/>
+      <w:lvlText w:val="o"/>
+      <w:lvlJc w:val="left"/>
+      <w:pPr>
+        <w:ind w:left="1440" w:hanging="360"/>
+      </w:pPr>
+      <w:rPr>
+        <w:rFonts w:ascii="Courier New" w:hAnsi="Courier New" w:cs="Courier New" w:hint="default"/>
+      </w:rPr>
+    </w:lvl>
+    <w:lvl w:ilvl="2" w:tplc="0C0A0005" w:tentative="1">
+      <w:start w:val="1"/>
+      <w:numFmt w:val="bullet"/>
+      <w:lvlText w:val=""/>
+      <w:lvlJc w:val="left"/>
+      <w:pPr>
+        <w:ind w:left="2160" w:hanging="360"/>
+      </w:pPr>
+      <w:rPr>
+        <w:rFonts w:ascii="Wingdings" w:hAnsi="Wingdings" w:hint="default"/>
+      </w:rPr>
+    </w:lvl>
+    <w:lvl w:ilvl="3" w:tplc="0C0A0001" w:tentative="1">
+      <w:start w:val="1"/>
+      <w:numFmt w:val="bullet"/>
+      <w:lvlText w:val=""/>
+      <w:lvlJc w:val="left"/>
+      <w:pPr>
+        <w:ind w:left="2880" w:hanging="360"/>
+      </w:pPr>
+      <w:rPr>
+        <w:rFonts w:ascii="Symbol" w:hAnsi="Symbol" w:hint="default"/>
+      </w:rPr>
+    </w:lvl>
+    <w:lvl w:ilvl="4" w:tplc="0C0A0003" w:tentative="1">
+      <w:start w:val="1"/>
+      <w:numFmt w:val="bullet"/>
+      <w:lvlText w:val="o"/>
+      <w:lvlJc w:val="left"/>
+      <w:pPr>
+        <w:ind w:left="3600" w:hanging="360"/>
+      </w:pPr>
+      <w:rPr>
+        <w:rFonts w:ascii="Courier New" w:hAnsi="Courier New" w:cs="Courier New" w:hint="default"/>
+      </w:rPr>
+    </w:lvl>
+    <w:lvl w:ilvl="5" w:tplc="0C0A0005" w:tentative="1">
+      <w:start w:val="1"/>
+      <w:numFmt w:val="bullet"/>
+      <w:lvlText w:val=""/>
+      <w:lvlJc w:val="left"/>
+      <w:pPr>
+        <w:ind w:left="4320" w:hanging="360"/>
+      </w:pPr>
+      <w:rPr>
+        <w:rFonts w:ascii="Wingdings" w:hAnsi="Wingdings" w:hint="default"/>
+      </w:rPr>
+    </w:lvl>
+    <w:lvl w:ilvl="6" w:tplc="0C0A0001" w:tentative="1">
+      <w:start w:val="1"/>
+      <w:numFmt w:val="bullet"/>
+      <w:lvlText w:val=""/>
+      <w:lvlJc w:val="left"/>
+      <w:pPr>
+        <w:ind w:left="5040" w:hanging="360"/>
+      </w:pPr>
+      <w:rPr>
+        <w:rFonts w:ascii="Symbol" w:hAnsi="Symbol" w:hint="default"/>
+      </w:rPr>
+    </w:lvl>
+    <w:lvl w:ilvl="7" w:tplc="0C0A0003" w:tentative="1">
+      <w:start w:val="1"/>
+      <w:numFmt w:val="bullet"/>
+      <w:lvlText w:val="o"/>
+      <w:lvlJc w:val="left"/>
+      <w:pPr>
+        <w:ind w:left="5760" w:hanging="360"/>
+      </w:pPr>
+      <w:rPr>
+        <w:rFonts w:ascii="Courier New" w:hAnsi="Courier New" w:cs="Courier New" w:hint="default"/>
+      </w:rPr>
+    </w:lvl>
+    <w:lvl w:ilvl="8" w:tplc="0C0A0005" w:tentative="1">
+      <w:start w:val="1"/>
+      <w:numFmt w:val="bullet"/>
+      <w:lvlText w:val=""/>
+      <w:lvlJc w:val="left"/>
+      <w:pPr>
+        <w:ind w:left="6480" w:hanging="360"/>
+      </w:pPr>
+      <w:rPr>
+        <w:rFonts w:ascii="Wingdings" w:hAnsi="Wingdings" w:hint="default"/>
+      </w:rPr>
+    </w:lvl>
+  </w:abstractNum>
+  <w:abstractNum w:abstractNumId="2" w15:restartNumberingAfterBreak="0">
+    <w:nsid w:val="65F4004A"/>
+    <w:multiLevelType w:val="hybridMultilevel"/>
+    <w:tmpl w:val="83D4FD66"/>
+    <w:lvl w:ilvl="0" w:tplc="0C0A0001">
+      <w:start w:val="1"/>
+      <w:numFmt w:val="bullet"/>
+      <w:lvlText w:val=""/>
+      <w:lvlJc w:val="left"/>
+      <w:pPr>
+        <w:ind w:left="720" w:hanging="360"/>
+      </w:pPr>
+      <w:rPr>
+        <w:rFonts w:ascii="Symbol" w:hAnsi="Symbol" w:hint="default"/>
+      </w:rPr>
+    </w:lvl>
+    <w:lvl w:ilvl="1" w:tplc="0C0A0003" w:tentative="1">
+      <w:start w:val="1"/>
+      <w:numFmt w:val="bullet"/>
+      <w:lvlText w:val="o"/>
+      <w:lvlJc w:val="left"/>
+      <w:pPr>
+        <w:ind w:left="1440" w:hanging="360"/>
+      </w:pPr>
+      <w:rPr>
+        <w:rFonts w:ascii="Courier New" w:hAnsi="Courier New" w:cs="Courier New" w:hint="default"/>
+      </w:rPr>
+    </w:lvl>
+    <w:lvl w:ilvl="2" w:tplc="0C0A0005" w:tentative="1">
+      <w:start w:val="1"/>
+      <w:numFmt w:val="bullet"/>
+      <w:lvlText w:val=""/>
+      <w:lvlJc w:val="left"/>
+      <w:pPr>
+        <w:ind w:left="2160" w:hanging="360"/>
+      </w:pPr>
+      <w:rPr>
+        <w:rFonts w:ascii="Wingdings" w:hAnsi="Wingdings" w:hint="default"/>
+      </w:rPr>
+    </w:lvl>
+    <w:lvl w:ilvl="3" w:tplc="0C0A0001" w:tentative="1">
+      <w:start w:val="1"/>
+      <w:numFmt w:val="bullet"/>
+      <w:lvlText w:val=""/>
+      <w:lvlJc w:val="left"/>
+      <w:pPr>
+        <w:ind w:left="2880" w:hanging="360"/>
+      </w:pPr>
+      <w:rPr>
+        <w:rFonts w:ascii="Symbol" w:hAnsi="Symbol" w:hint="default"/>
+      </w:rPr>
+    </w:lvl>
+    <w:lvl w:ilvl="4" w:tplc="0C0A0003" w:tentative="1">
+      <w:start w:val="1"/>
+      <w:numFmt w:val="bullet"/>
+      <w:lvlText w:val="o"/>
+      <w:lvlJc w:val="left"/>
+      <w:pPr>
+        <w:ind w:left="3600" w:hanging="360"/>
+      </w:pPr>
+      <w:rPr>
+        <w:rFonts w:ascii="Courier New" w:hAnsi="Courier New" w:cs="Courier New" w:hint="default"/>
+      </w:rPr>
+    </w:lvl>
+    <w:lvl w:ilvl="5" w:tplc="0C0A0005" w:tentative="1">
+      <w:start w:val="1"/>
+      <w:numFmt w:val="bullet"/>
+      <w:lvlText w:val=""/>
+      <w:lvlJc w:val="left"/>
+      <w:pPr>
+        <w:ind w:left="4320" w:hanging="360"/>
+      </w:pPr>
+      <w:rPr>
+        <w:rFonts w:ascii="Wingdings" w:hAnsi="Wingdings" w:hint="default"/>
+      </w:rPr>
+    </w:lvl>
+    <w:lvl w:ilvl="6" w:tplc="0C0A0001" w:tentative="1">
+      <w:start w:val="1"/>
+      <w:numFmt w:val="bullet"/>
+      <w:lvlText w:val=""/>
+      <w:lvlJc w:val="left"/>
+      <w:pPr>
+        <w:ind w:left="5040" w:hanging="360"/>
+      </w:pPr>
+      <w:rPr>
+        <w:rFonts w:ascii="Symbol" w:hAnsi="Symbol" w:hint="default"/>
+      </w:rPr>
+    </w:lvl>
+    <w:lvl w:ilvl="7" w:tplc="0C0A0003" w:tentative="1">
+      <w:start w:val="1"/>
+      <w:numFmt w:val="bullet"/>
+      <w:lvlText w:val="o"/>
+      <w:lvlJc w:val="left"/>
+      <w:pPr>
+        <w:ind w:left="5760" w:hanging="360"/>
+      </w:pPr>
+      <w:rPr>
+        <w:rFonts w:ascii="Courier New" w:hAnsi="Courier New" w:cs="Courier New" w:hint="default"/>
+      </w:rPr>
+    </w:lvl>
+    <w:lvl w:ilvl="8" w:tplc="0C0A0005" w:tentative="1">
+      <w:start w:val="1"/>
+      <w:numFmt w:val="bullet"/>
+      <w:lvlText w:val=""/>
+      <w:lvlJc w:val="left"/>
+      <w:pPr>
+        <w:ind w:left="6480" w:hanging="360"/>
+      </w:pPr>
+      <w:rPr>
+        <w:rFonts w:ascii="Wingdings" w:hAnsi="Wingdings" w:hint="default"/>
+      </w:rPr>
+    </w:lvl>
+  </w:abstractNum>
+  <w:num w:numId="1" w16cid:durableId="172692977">
+    <w:abstractNumId w:val="2"/>
+  </w:num>
+  <w:num w:numId="2" w16cid:durableId="1225872462">
+    <w:abstractNumId w:val="0"/>
+  </w:num>
+  <w:num w:numId="3" w16cid:durableId="831599863">
+    <w:abstractNumId w:val="1"/>
+  </w:num>
+</w:numbering>
+</file>
+
 <file path=word/styles.xml><?xml version="1.0" encoding="utf-8"?>
-<w:styles xmlns:mc="http://schemas.openxmlformats.org/markup-compatibility/2006" xmlns:r="http://schemas.openxmlformats.org/officeDocument/2006/relationships" xmlns:w="http://schemas.openxmlformats.org/wordprocessingml/2006/main" xmlns:w14="http://schemas.microsoft.com/office/word/2010/wordml" xmlns:w15="http://schemas.microsoft.com/office/word/2012/wordml" xmlns:w16cex="http://schemas.microsoft.com/office/word/2018/wordml/cex" xmlns:w16cid="http://schemas.microsoft.com/office/word/2016/wordml/cid" xmlns:w16="http://schemas.microsoft.com/office/word/2018/wordml" xmlns:w16du="http://schemas.microsoft.com/office/word/2023/wordml/word16du" xmlns:w16sdtdh="http://schemas.microsoft.com/office/word/2020/wordml/sdtdatahash" xmlns:w16se="http://schemas.microsoft.com/office/word/2015/wordml/symex" mc:Ignorable="w14 w15 w16se w16cid w16 w16cex w16sdtdh w16du">
+<w:styles xmlns:mc="http://schemas.openxmlformats.org/markup-compatibility/2006" xmlns:r="http://schemas.openxmlformats.org/officeDocument/2006/relationships" xmlns:w="http://schemas.openxmlformats.org/wordprocessingml/2006/main" xmlns:w14="http://schemas.microsoft.com/office/word/2010/wordml" xmlns:w15="http://schemas.microsoft.com/office/word/2012/wordml" xmlns:w16cex="http://schemas.microsoft.com/office/word/2018/wordml/cex" xmlns:w16cid="http://schemas.microsoft.com/office/word/2016/wordml/cid" xmlns:w16="http://schemas.microsoft.com/office/word/2018/wordml" xmlns:w16du="http://schemas.microsoft.com/office/word/2023/wordml/word16du" xmlns:w16sdtdh="http://schemas.microsoft.com/office/word/2020/wordml/sdtdatahash" xmlns:w16sdtfl="http://schemas.microsoft.com/office/word/2024/wordml/sdtformatlock" xmlns:w16se="http://schemas.microsoft.com/office/word/2015/wordml/symex" mc:Ignorable="w14 w15 w16se w16cid w16 w16cex w16sdtdh w16sdtfl w16du">
   <w:docDefaults>
     <w:rPrDefault>
       <w:rPr>
@@ -1240,7 +1615,6 @@
   <w:style w:type="character" w:default="1" w:styleId="Fuentedeprrafopredeter">
     <w:name w:val="Default Paragraph Font"/>
     <w:uiPriority w:val="1"/>
-    <w:semiHidden/>
     <w:unhideWhenUsed/>
   </w:style>
   <w:style w:type="table" w:default="1" w:styleId="Tablanormal">
@@ -1356,6 +1730,17 @@
         <w:insideV w:val="single" w:sz="4" w:space="0" w:color="auto"/>
       </w:tblBorders>
     </w:tblPr>
+  </w:style>
+  <w:style w:type="paragraph" w:styleId="Prrafodelista">
+    <w:name w:val="List Paragraph"/>
+    <w:basedOn w:val="Normal"/>
+    <w:uiPriority w:val="34"/>
+    <w:qFormat/>
+    <w:rsid w:val="001D68CD"/>
+    <w:pPr>
+      <w:ind w:left="720"/>
+      <w:contextualSpacing/>
+    </w:pPr>
   </w:style>
 </w:styles>
 </file>

</xml_diff>